<commit_message>
add "hahaha" to word file
</commit_message>
<xml_diff>
--- a/Hello.docx
+++ b/Hello.docx
@@ -13,6 +13,12 @@
           <w:lang w:val="en-US"/>
         </w:rPr>
         <w:t xml:space="preserve">Hello </w:t>
+      </w:r>
+      <w:r>
+        <w:rPr>
+          <w:lang w:val="en-US"/>
+        </w:rPr>
+        <w:t>hahaha</w:t>
       </w:r>
     </w:p>
     <w:sectPr>

</xml_diff>